<commit_message>
Shelved in middle of whitespace nightmare
</commit_message>
<xml_diff>
--- a/Documentation/Design overview.docx
+++ b/Documentation/Design overview.docx
@@ -255,11 +255,20 @@
       </w:r>
       <w:proofErr w:type="spellStart"/>
       <w:r>
+        <w:rPr>
+          <w:b/>
+        </w:rPr>
         <w:t>IDom</w:t>
       </w:r>
       <w:proofErr w:type="spellEnd"/>
       <w:r>
-        <w:t>… platform independent with caveats and often touched by end user</w:t>
+        <w:rPr>
+          <w:b/>
+        </w:rPr>
+        <w:t>…</w:t>
+      </w:r>
+      <w:r>
+        <w:t xml:space="preserve"> platform independent with caveats and often touched by end user</w:t>
       </w:r>
     </w:p>
     <w:p>
@@ -275,11 +284,20 @@
       </w:r>
       <w:proofErr w:type="spellStart"/>
       <w:r>
+        <w:rPr>
+          <w:b/>
+        </w:rPr>
         <w:t>RDom</w:t>
       </w:r>
       <w:proofErr w:type="spellEnd"/>
       <w:r>
-        <w:t>… language independent and often touched by end-user</w:t>
+        <w:rPr>
+          <w:b/>
+        </w:rPr>
+        <w:t>…</w:t>
+      </w:r>
+      <w:r>
+        <w:t xml:space="preserve"> language independent and often touched by end-user</w:t>
       </w:r>
     </w:p>
     <w:p>
@@ -295,11 +313,20 @@
       </w:r>
       <w:proofErr w:type="spellStart"/>
       <w:r>
+        <w:rPr>
+          <w:b/>
+        </w:rPr>
         <w:t>RDom</w:t>
       </w:r>
       <w:proofErr w:type="spellEnd"/>
       <w:r>
-        <w:t xml:space="preserve">….Factory language dependent loader and </w:t>
+        <w:rPr>
+          <w:b/>
+        </w:rPr>
+        <w:t>….Factory</w:t>
+      </w:r>
+      <w:r>
+        <w:t xml:space="preserve"> language dependent loader and </w:t>
       </w:r>
       <w:proofErr w:type="spellStart"/>
       <w:r>
@@ -325,10 +352,7 @@
         </w:numPr>
       </w:pPr>
       <w:r>
-        <w:t>P</w:t>
-      </w:r>
-      <w:r>
-        <w:t xml:space="preserve">rovider – </w:t>
+        <w:t xml:space="preserve">Provider – </w:t>
       </w:r>
       <w:proofErr w:type="spellStart"/>
       <w:r>
@@ -434,12 +458,1699 @@
         <w:t xml:space="preserve"> – language dependent helper class that allows code re</w:t>
       </w:r>
       <w:r>
-        <w:t xml:space="preserve">use for rebuilding syntax trees </w:t>
-      </w:r>
-      <w:r>
-        <w:t>– overridden for some extensibility scenarios</w:t>
-      </w:r>
-    </w:p>
+        <w:t>use for rebuilding syntax trees – overridden for some extensibility scenarios</w:t>
+      </w:r>
+    </w:p>
+    <w:p>
+      <w:pPr>
+        <w:pStyle w:val="Heading1"/>
+      </w:pPr>
+      <w:r>
+        <w:t>Types</w:t>
+      </w:r>
+      <w:bookmarkStart w:id="0" w:name="_GoBack"/>
+      <w:bookmarkEnd w:id="0"/>
+    </w:p>
+    <w:p>
+      <w:pPr>
+        <w:pStyle w:val="Heading1"/>
+      </w:pPr>
+      <w:proofErr w:type="spellStart"/>
+      <w:r>
+        <w:t>TypeMembers</w:t>
+      </w:r>
+      <w:proofErr w:type="spellEnd"/>
+    </w:p>
+    <w:p>
+      <w:proofErr w:type="spellStart"/>
+      <w:r>
+        <w:t>RoslynDom</w:t>
+      </w:r>
+      <w:proofErr w:type="spellEnd"/>
+      <w:r>
+        <w:t xml:space="preserve"> type members are mapped slightly differently than in the C# specification</w:t>
+      </w:r>
+      <w:r>
+        <w:t>:</w:t>
+      </w:r>
+    </w:p>
+    <w:p/>
+    <w:p>
+      <w:r>
+        <w:t>Legend:</w:t>
+      </w:r>
+    </w:p>
+    <w:p>
+      <w:r>
+        <w:t>Bold items contain statement blocks</w:t>
+      </w:r>
+    </w:p>
+    <w:p>
+      <w:r>
+        <w:t>A means it must always be true</w:t>
+      </w:r>
+    </w:p>
+    <w:p>
+      <w:r>
+        <w:t>Blank means it is not supported</w:t>
+      </w:r>
+    </w:p>
+    <w:p>
+      <w:r>
+        <w:t>Y means it is supported and may have valid values</w:t>
+      </w:r>
+    </w:p>
+    <w:p>
+      <w:r>
+        <w:t>Pub means item must be public</w:t>
+      </w:r>
+    </w:p>
+    <w:tbl>
+      <w:tblPr>
+        <w:tblStyle w:val="TableGrid"/>
+        <w:tblW w:w="0" w:type="auto"/>
+        <w:tblInd w:w="-5" w:type="dxa"/>
+        <w:tblLook w:val="04A0" w:firstRow="1" w:lastRow="0" w:firstColumn="1" w:lastColumn="0" w:noHBand="0" w:noVBand="1"/>
+      </w:tblPr>
+      <w:tblGrid>
+        <w:gridCol w:w="1911"/>
+        <w:gridCol w:w="2663"/>
+        <w:gridCol w:w="1763"/>
+        <w:gridCol w:w="491"/>
+        <w:gridCol w:w="491"/>
+        <w:gridCol w:w="491"/>
+        <w:gridCol w:w="491"/>
+        <w:gridCol w:w="491"/>
+        <w:gridCol w:w="563"/>
+      </w:tblGrid>
+      <w:tr>
+        <w:trPr>
+          <w:cantSplit/>
+          <w:trHeight w:val="2186"/>
+        </w:trPr>
+        <w:tc>
+          <w:tcPr>
+            <w:tcW w:w="0" w:type="auto"/>
+          </w:tcPr>
+          <w:p>
+            <w:pPr>
+              <w:pStyle w:val="Grammar"/>
+              <w:ind w:left="0" w:firstLine="0"/>
+            </w:pPr>
+            <w:r>
+              <w:t>C# Specification Class Member</w:t>
+            </w:r>
+          </w:p>
+        </w:tc>
+        <w:tc>
+          <w:tcPr>
+            <w:tcW w:w="0" w:type="auto"/>
+          </w:tcPr>
+          <w:p>
+            <w:proofErr w:type="spellStart"/>
+            <w:r>
+              <w:t>RoslynDom</w:t>
+            </w:r>
+            <w:proofErr w:type="spellEnd"/>
+            <w:r>
+              <w:t xml:space="preserve"> Interface</w:t>
+            </w:r>
+          </w:p>
+        </w:tc>
+        <w:tc>
+          <w:tcPr>
+            <w:tcW w:w="0" w:type="auto"/>
+          </w:tcPr>
+          <w:p/>
+        </w:tc>
+        <w:tc>
+          <w:tcPr>
+            <w:tcW w:w="0" w:type="auto"/>
+            <w:textDirection w:val="btLr"/>
+          </w:tcPr>
+          <w:p>
+            <w:pPr>
+              <w:ind w:left="113" w:right="113"/>
+            </w:pPr>
+            <w:proofErr w:type="spellStart"/>
+            <w:r>
+              <w:t>IHasParameters</w:t>
+            </w:r>
+            <w:proofErr w:type="spellEnd"/>
+          </w:p>
+        </w:tc>
+        <w:tc>
+          <w:tcPr>
+            <w:tcW w:w="0" w:type="auto"/>
+            <w:textDirection w:val="btLr"/>
+          </w:tcPr>
+          <w:p>
+            <w:pPr>
+              <w:ind w:left="113" w:right="113"/>
+            </w:pPr>
+            <w:proofErr w:type="spellStart"/>
+            <w:r>
+              <w:t>IHasTypeParameters</w:t>
+            </w:r>
+            <w:proofErr w:type="spellEnd"/>
+          </w:p>
+        </w:tc>
+        <w:tc>
+          <w:tcPr>
+            <w:tcW w:w="0" w:type="auto"/>
+            <w:textDirection w:val="btLr"/>
+          </w:tcPr>
+          <w:p>
+            <w:pPr>
+              <w:ind w:left="113" w:right="113"/>
+            </w:pPr>
+            <w:proofErr w:type="spellStart"/>
+            <w:r>
+              <w:t>IOOTypeMember</w:t>
+            </w:r>
+            <w:proofErr w:type="spellEnd"/>
+          </w:p>
+        </w:tc>
+        <w:tc>
+          <w:tcPr>
+            <w:tcW w:w="0" w:type="auto"/>
+            <w:textDirection w:val="btLr"/>
+          </w:tcPr>
+          <w:p>
+            <w:pPr>
+              <w:ind w:left="113" w:right="113"/>
+            </w:pPr>
+            <w:proofErr w:type="spellStart"/>
+            <w:r>
+              <w:t>ICanBeNew</w:t>
+            </w:r>
+            <w:proofErr w:type="spellEnd"/>
+          </w:p>
+        </w:tc>
+        <w:tc>
+          <w:tcPr>
+            <w:tcW w:w="0" w:type="auto"/>
+            <w:textDirection w:val="btLr"/>
+          </w:tcPr>
+          <w:p>
+            <w:pPr>
+              <w:ind w:left="113" w:right="113"/>
+            </w:pPr>
+            <w:proofErr w:type="spellStart"/>
+            <w:r>
+              <w:t>ICanBeStatic</w:t>
+            </w:r>
+            <w:proofErr w:type="spellEnd"/>
+          </w:p>
+        </w:tc>
+        <w:tc>
+          <w:tcPr>
+            <w:tcW w:w="0" w:type="auto"/>
+            <w:textDirection w:val="btLr"/>
+          </w:tcPr>
+          <w:p>
+            <w:pPr>
+              <w:ind w:left="113" w:right="113"/>
+            </w:pPr>
+            <w:proofErr w:type="spellStart"/>
+            <w:r>
+              <w:t>IHasAccessModifier</w:t>
+            </w:r>
+            <w:proofErr w:type="spellEnd"/>
+          </w:p>
+        </w:tc>
+      </w:tr>
+      <w:tr>
+        <w:tc>
+          <w:tcPr>
+            <w:tcW w:w="0" w:type="auto"/>
+          </w:tcPr>
+          <w:p>
+            <w:pPr>
+              <w:pStyle w:val="Grammar"/>
+              <w:ind w:left="0" w:firstLine="0"/>
+            </w:pPr>
+            <w:r>
+              <w:t>constant-declaration</w:t>
+            </w:r>
+          </w:p>
+        </w:tc>
+        <w:tc>
+          <w:tcPr>
+            <w:tcW w:w="0" w:type="auto"/>
+          </w:tcPr>
+          <w:p>
+            <w:proofErr w:type="spellStart"/>
+            <w:r>
+              <w:t>IField</w:t>
+            </w:r>
+            <w:proofErr w:type="spellEnd"/>
+          </w:p>
+        </w:tc>
+        <w:tc>
+          <w:tcPr>
+            <w:tcW w:w="0" w:type="auto"/>
+          </w:tcPr>
+          <w:p/>
+        </w:tc>
+        <w:tc>
+          <w:tcPr>
+            <w:tcW w:w="0" w:type="auto"/>
+          </w:tcPr>
+          <w:p/>
+        </w:tc>
+        <w:tc>
+          <w:tcPr>
+            <w:tcW w:w="0" w:type="auto"/>
+          </w:tcPr>
+          <w:p/>
+        </w:tc>
+        <w:tc>
+          <w:tcPr>
+            <w:tcW w:w="0" w:type="auto"/>
+          </w:tcPr>
+          <w:p/>
+        </w:tc>
+        <w:tc>
+          <w:tcPr>
+            <w:tcW w:w="0" w:type="auto"/>
+          </w:tcPr>
+          <w:p>
+            <w:r>
+              <w:t>y</w:t>
+            </w:r>
+          </w:p>
+        </w:tc>
+        <w:tc>
+          <w:tcPr>
+            <w:tcW w:w="0" w:type="auto"/>
+          </w:tcPr>
+          <w:p>
+            <w:r>
+              <w:t>A</w:t>
+            </w:r>
+          </w:p>
+        </w:tc>
+        <w:tc>
+          <w:tcPr>
+            <w:tcW w:w="0" w:type="auto"/>
+          </w:tcPr>
+          <w:p>
+            <w:r>
+              <w:t>y</w:t>
+            </w:r>
+          </w:p>
+        </w:tc>
+      </w:tr>
+      <w:tr>
+        <w:tc>
+          <w:tcPr>
+            <w:tcW w:w="0" w:type="auto"/>
+          </w:tcPr>
+          <w:p>
+            <w:pPr>
+              <w:pStyle w:val="Grammar"/>
+              <w:ind w:left="0" w:firstLine="0"/>
+            </w:pPr>
+            <w:r>
+              <w:t>field-declaration</w:t>
+            </w:r>
+          </w:p>
+        </w:tc>
+        <w:tc>
+          <w:tcPr>
+            <w:tcW w:w="0" w:type="auto"/>
+          </w:tcPr>
+          <w:p>
+            <w:proofErr w:type="spellStart"/>
+            <w:r>
+              <w:t>IField</w:t>
+            </w:r>
+            <w:proofErr w:type="spellEnd"/>
+          </w:p>
+        </w:tc>
+        <w:tc>
+          <w:tcPr>
+            <w:tcW w:w="0" w:type="auto"/>
+          </w:tcPr>
+          <w:p/>
+        </w:tc>
+        <w:tc>
+          <w:tcPr>
+            <w:tcW w:w="0" w:type="auto"/>
+          </w:tcPr>
+          <w:p/>
+        </w:tc>
+        <w:tc>
+          <w:tcPr>
+            <w:tcW w:w="0" w:type="auto"/>
+          </w:tcPr>
+          <w:p/>
+        </w:tc>
+        <w:tc>
+          <w:tcPr>
+            <w:tcW w:w="0" w:type="auto"/>
+          </w:tcPr>
+          <w:p/>
+        </w:tc>
+        <w:tc>
+          <w:tcPr>
+            <w:tcW w:w="0" w:type="auto"/>
+          </w:tcPr>
+          <w:p>
+            <w:r>
+              <w:t>y</w:t>
+            </w:r>
+          </w:p>
+        </w:tc>
+        <w:tc>
+          <w:tcPr>
+            <w:tcW w:w="0" w:type="auto"/>
+          </w:tcPr>
+          <w:p>
+            <w:r>
+              <w:t>y</w:t>
+            </w:r>
+          </w:p>
+        </w:tc>
+        <w:tc>
+          <w:tcPr>
+            <w:tcW w:w="0" w:type="auto"/>
+          </w:tcPr>
+          <w:p>
+            <w:r>
+              <w:t>y</w:t>
+            </w:r>
+          </w:p>
+        </w:tc>
+      </w:tr>
+      <w:tr>
+        <w:tc>
+          <w:tcPr>
+            <w:tcW w:w="0" w:type="auto"/>
+          </w:tcPr>
+          <w:p>
+            <w:pPr>
+              <w:pStyle w:val="Grammar"/>
+              <w:ind w:left="0" w:firstLine="0"/>
+            </w:pPr>
+            <w:r>
+              <w:t>method-declaration</w:t>
+            </w:r>
+          </w:p>
+        </w:tc>
+        <w:tc>
+          <w:tcPr>
+            <w:tcW w:w="0" w:type="auto"/>
+          </w:tcPr>
+          <w:p>
+            <w:pPr>
+              <w:rPr>
+                <w:b/>
+              </w:rPr>
+            </w:pPr>
+            <w:proofErr w:type="spellStart"/>
+            <w:r>
+              <w:rPr>
+                <w:b/>
+              </w:rPr>
+              <w:t>IMethod</w:t>
+            </w:r>
+            <w:proofErr w:type="spellEnd"/>
+          </w:p>
+        </w:tc>
+        <w:tc>
+          <w:tcPr>
+            <w:tcW w:w="0" w:type="auto"/>
+          </w:tcPr>
+          <w:p/>
+        </w:tc>
+        <w:tc>
+          <w:tcPr>
+            <w:tcW w:w="0" w:type="auto"/>
+          </w:tcPr>
+          <w:p>
+            <w:r>
+              <w:t>y</w:t>
+            </w:r>
+          </w:p>
+        </w:tc>
+        <w:tc>
+          <w:tcPr>
+            <w:tcW w:w="0" w:type="auto"/>
+          </w:tcPr>
+          <w:p>
+            <w:r>
+              <w:t>y</w:t>
+            </w:r>
+          </w:p>
+        </w:tc>
+        <w:tc>
+          <w:tcPr>
+            <w:tcW w:w="0" w:type="auto"/>
+          </w:tcPr>
+          <w:p>
+            <w:r>
+              <w:t>y</w:t>
+            </w:r>
+          </w:p>
+        </w:tc>
+        <w:tc>
+          <w:tcPr>
+            <w:tcW w:w="0" w:type="auto"/>
+          </w:tcPr>
+          <w:p>
+            <w:r>
+              <w:t>y</w:t>
+            </w:r>
+          </w:p>
+        </w:tc>
+        <w:tc>
+          <w:tcPr>
+            <w:tcW w:w="0" w:type="auto"/>
+          </w:tcPr>
+          <w:p>
+            <w:r>
+              <w:t>y</w:t>
+            </w:r>
+          </w:p>
+        </w:tc>
+        <w:tc>
+          <w:tcPr>
+            <w:tcW w:w="0" w:type="auto"/>
+          </w:tcPr>
+          <w:p>
+            <w:r>
+              <w:t>y</w:t>
+            </w:r>
+          </w:p>
+        </w:tc>
+      </w:tr>
+      <w:tr>
+        <w:trPr>
+          <w:trHeight w:val="135"/>
+        </w:trPr>
+        <w:tc>
+          <w:tcPr>
+            <w:tcW w:w="0" w:type="auto"/>
+            <w:vMerge w:val="restart"/>
+          </w:tcPr>
+          <w:p>
+            <w:pPr>
+              <w:pStyle w:val="Grammar"/>
+              <w:ind w:left="0" w:firstLine="0"/>
+            </w:pPr>
+            <w:r>
+              <w:t>property-declaration</w:t>
+            </w:r>
+          </w:p>
+        </w:tc>
+        <w:tc>
+          <w:tcPr>
+            <w:tcW w:w="0" w:type="auto"/>
+            <w:vMerge w:val="restart"/>
+          </w:tcPr>
+          <w:p>
+            <w:proofErr w:type="spellStart"/>
+            <w:r>
+              <w:t>IProperty</w:t>
+            </w:r>
+            <w:proofErr w:type="spellEnd"/>
+          </w:p>
+        </w:tc>
+        <w:tc>
+          <w:tcPr>
+            <w:tcW w:w="0" w:type="auto"/>
+          </w:tcPr>
+          <w:p>
+            <w:pPr>
+              <w:rPr>
+                <w:b/>
+              </w:rPr>
+            </w:pPr>
+            <w:proofErr w:type="spellStart"/>
+            <w:r>
+              <w:rPr>
+                <w:b/>
+              </w:rPr>
+              <w:t>GetAccessor</w:t>
+            </w:r>
+            <w:proofErr w:type="spellEnd"/>
+          </w:p>
+        </w:tc>
+        <w:tc>
+          <w:tcPr>
+            <w:tcW w:w="0" w:type="auto"/>
+            <w:vMerge w:val="restart"/>
+          </w:tcPr>
+          <w:p>
+            <w:r>
+              <w:t>y</w:t>
+            </w:r>
+          </w:p>
+        </w:tc>
+        <w:tc>
+          <w:tcPr>
+            <w:tcW w:w="0" w:type="auto"/>
+          </w:tcPr>
+          <w:p/>
+        </w:tc>
+        <w:tc>
+          <w:tcPr>
+            <w:tcW w:w="0" w:type="auto"/>
+            <w:vMerge w:val="restart"/>
+          </w:tcPr>
+          <w:p>
+            <w:r>
+              <w:t>y</w:t>
+            </w:r>
+          </w:p>
+        </w:tc>
+        <w:tc>
+          <w:tcPr>
+            <w:tcW w:w="0" w:type="auto"/>
+            <w:vMerge w:val="restart"/>
+          </w:tcPr>
+          <w:p>
+            <w:r>
+              <w:t>y</w:t>
+            </w:r>
+          </w:p>
+        </w:tc>
+        <w:tc>
+          <w:tcPr>
+            <w:tcW w:w="0" w:type="auto"/>
+            <w:vMerge w:val="restart"/>
+          </w:tcPr>
+          <w:p>
+            <w:r>
+              <w:t>y</w:t>
+            </w:r>
+          </w:p>
+        </w:tc>
+        <w:tc>
+          <w:tcPr>
+            <w:tcW w:w="0" w:type="auto"/>
+            <w:vMerge w:val="restart"/>
+          </w:tcPr>
+          <w:p>
+            <w:r>
+              <w:t>y</w:t>
+            </w:r>
+          </w:p>
+        </w:tc>
+      </w:tr>
+      <w:tr>
+        <w:trPr>
+          <w:trHeight w:val="134"/>
+        </w:trPr>
+        <w:tc>
+          <w:tcPr>
+            <w:tcW w:w="0" w:type="auto"/>
+            <w:vMerge/>
+          </w:tcPr>
+          <w:p>
+            <w:pPr>
+              <w:pStyle w:val="Grammar"/>
+              <w:ind w:left="0" w:firstLine="0"/>
+            </w:pPr>
+          </w:p>
+        </w:tc>
+        <w:tc>
+          <w:tcPr>
+            <w:tcW w:w="0" w:type="auto"/>
+            <w:vMerge/>
+          </w:tcPr>
+          <w:p/>
+        </w:tc>
+        <w:tc>
+          <w:tcPr>
+            <w:tcW w:w="0" w:type="auto"/>
+          </w:tcPr>
+          <w:p>
+            <w:pPr>
+              <w:rPr>
+                <w:b/>
+              </w:rPr>
+            </w:pPr>
+            <w:proofErr w:type="spellStart"/>
+            <w:r>
+              <w:rPr>
+                <w:b/>
+              </w:rPr>
+              <w:t>SetAccessor</w:t>
+            </w:r>
+            <w:proofErr w:type="spellEnd"/>
+          </w:p>
+        </w:tc>
+        <w:tc>
+          <w:tcPr>
+            <w:tcW w:w="0" w:type="auto"/>
+            <w:vMerge/>
+          </w:tcPr>
+          <w:p/>
+        </w:tc>
+        <w:tc>
+          <w:tcPr>
+            <w:tcW w:w="0" w:type="auto"/>
+          </w:tcPr>
+          <w:p/>
+        </w:tc>
+        <w:tc>
+          <w:tcPr>
+            <w:tcW w:w="0" w:type="auto"/>
+            <w:vMerge/>
+          </w:tcPr>
+          <w:p/>
+        </w:tc>
+        <w:tc>
+          <w:tcPr>
+            <w:tcW w:w="0" w:type="auto"/>
+            <w:vMerge/>
+          </w:tcPr>
+          <w:p/>
+        </w:tc>
+        <w:tc>
+          <w:tcPr>
+            <w:tcW w:w="0" w:type="auto"/>
+            <w:vMerge/>
+          </w:tcPr>
+          <w:p/>
+        </w:tc>
+        <w:tc>
+          <w:tcPr>
+            <w:tcW w:w="0" w:type="auto"/>
+            <w:vMerge/>
+          </w:tcPr>
+          <w:p/>
+        </w:tc>
+      </w:tr>
+      <w:tr>
+        <w:trPr>
+          <w:trHeight w:val="135"/>
+        </w:trPr>
+        <w:tc>
+          <w:tcPr>
+            <w:tcW w:w="0" w:type="auto"/>
+            <w:vMerge w:val="restart"/>
+          </w:tcPr>
+          <w:p>
+            <w:pPr>
+              <w:pStyle w:val="Grammar"/>
+              <w:ind w:left="0" w:firstLine="0"/>
+            </w:pPr>
+            <w:r>
+              <w:t>event-declaration</w:t>
+            </w:r>
+          </w:p>
+        </w:tc>
+        <w:tc>
+          <w:tcPr>
+            <w:tcW w:w="0" w:type="auto"/>
+            <w:vMerge w:val="restart"/>
+          </w:tcPr>
+          <w:p>
+            <w:proofErr w:type="spellStart"/>
+            <w:r>
+              <w:t>IEvent</w:t>
+            </w:r>
+            <w:proofErr w:type="spellEnd"/>
+          </w:p>
+        </w:tc>
+        <w:tc>
+          <w:tcPr>
+            <w:tcW w:w="0" w:type="auto"/>
+          </w:tcPr>
+          <w:p>
+            <w:pPr>
+              <w:rPr>
+                <w:b/>
+              </w:rPr>
+            </w:pPr>
+            <w:proofErr w:type="spellStart"/>
+            <w:r>
+              <w:rPr>
+                <w:b/>
+              </w:rPr>
+              <w:t>AddAccessor</w:t>
+            </w:r>
+            <w:proofErr w:type="spellEnd"/>
+          </w:p>
+        </w:tc>
+        <w:tc>
+          <w:tcPr>
+            <w:tcW w:w="0" w:type="auto"/>
+            <w:vMerge w:val="restart"/>
+          </w:tcPr>
+          <w:p>
+            <w:r>
+              <w:t>y</w:t>
+            </w:r>
+          </w:p>
+        </w:tc>
+        <w:tc>
+          <w:tcPr>
+            <w:tcW w:w="0" w:type="auto"/>
+          </w:tcPr>
+          <w:p/>
+        </w:tc>
+        <w:tc>
+          <w:tcPr>
+            <w:tcW w:w="0" w:type="auto"/>
+            <w:vMerge w:val="restart"/>
+          </w:tcPr>
+          <w:p>
+            <w:r>
+              <w:t>y</w:t>
+            </w:r>
+          </w:p>
+        </w:tc>
+        <w:tc>
+          <w:tcPr>
+            <w:tcW w:w="0" w:type="auto"/>
+            <w:vMerge w:val="restart"/>
+          </w:tcPr>
+          <w:p>
+            <w:r>
+              <w:t>y</w:t>
+            </w:r>
+          </w:p>
+        </w:tc>
+        <w:tc>
+          <w:tcPr>
+            <w:tcW w:w="0" w:type="auto"/>
+            <w:vMerge w:val="restart"/>
+          </w:tcPr>
+          <w:p>
+            <w:r>
+              <w:t>y</w:t>
+            </w:r>
+          </w:p>
+        </w:tc>
+        <w:tc>
+          <w:tcPr>
+            <w:tcW w:w="0" w:type="auto"/>
+            <w:vMerge w:val="restart"/>
+          </w:tcPr>
+          <w:p>
+            <w:r>
+              <w:t>y</w:t>
+            </w:r>
+          </w:p>
+        </w:tc>
+      </w:tr>
+      <w:tr>
+        <w:trPr>
+          <w:trHeight w:val="134"/>
+        </w:trPr>
+        <w:tc>
+          <w:tcPr>
+            <w:tcW w:w="0" w:type="auto"/>
+            <w:vMerge/>
+          </w:tcPr>
+          <w:p>
+            <w:pPr>
+              <w:pStyle w:val="Grammar"/>
+              <w:ind w:left="0" w:firstLine="0"/>
+            </w:pPr>
+          </w:p>
+        </w:tc>
+        <w:tc>
+          <w:tcPr>
+            <w:tcW w:w="0" w:type="auto"/>
+            <w:vMerge/>
+          </w:tcPr>
+          <w:p/>
+        </w:tc>
+        <w:tc>
+          <w:tcPr>
+            <w:tcW w:w="0" w:type="auto"/>
+          </w:tcPr>
+          <w:p>
+            <w:pPr>
+              <w:rPr>
+                <w:b/>
+              </w:rPr>
+            </w:pPr>
+            <w:proofErr w:type="spellStart"/>
+            <w:r>
+              <w:rPr>
+                <w:b/>
+              </w:rPr>
+              <w:t>RemoveAccesor</w:t>
+            </w:r>
+            <w:proofErr w:type="spellEnd"/>
+          </w:p>
+        </w:tc>
+        <w:tc>
+          <w:tcPr>
+            <w:tcW w:w="0" w:type="auto"/>
+            <w:vMerge/>
+          </w:tcPr>
+          <w:p/>
+        </w:tc>
+        <w:tc>
+          <w:tcPr>
+            <w:tcW w:w="0" w:type="auto"/>
+          </w:tcPr>
+          <w:p/>
+        </w:tc>
+        <w:tc>
+          <w:tcPr>
+            <w:tcW w:w="0" w:type="auto"/>
+            <w:vMerge/>
+          </w:tcPr>
+          <w:p/>
+        </w:tc>
+        <w:tc>
+          <w:tcPr>
+            <w:tcW w:w="0" w:type="auto"/>
+            <w:vMerge/>
+          </w:tcPr>
+          <w:p/>
+        </w:tc>
+        <w:tc>
+          <w:tcPr>
+            <w:tcW w:w="0" w:type="auto"/>
+            <w:vMerge/>
+          </w:tcPr>
+          <w:p/>
+        </w:tc>
+        <w:tc>
+          <w:tcPr>
+            <w:tcW w:w="0" w:type="auto"/>
+            <w:vMerge/>
+          </w:tcPr>
+          <w:p/>
+        </w:tc>
+      </w:tr>
+      <w:tr>
+        <w:trPr>
+          <w:trHeight w:val="135"/>
+        </w:trPr>
+        <w:tc>
+          <w:tcPr>
+            <w:tcW w:w="0" w:type="auto"/>
+            <w:vMerge w:val="restart"/>
+          </w:tcPr>
+          <w:p>
+            <w:pPr>
+              <w:pStyle w:val="Grammar"/>
+              <w:ind w:left="0" w:firstLine="0"/>
+              <w:rPr>
+                <w:highlight w:val="yellow"/>
+              </w:rPr>
+            </w:pPr>
+            <w:r>
+              <w:rPr>
+                <w:highlight w:val="yellow"/>
+              </w:rPr>
+              <w:t>indexer-declaration</w:t>
+            </w:r>
+          </w:p>
+        </w:tc>
+        <w:tc>
+          <w:tcPr>
+            <w:tcW w:w="0" w:type="auto"/>
+            <w:vMerge w:val="restart"/>
+          </w:tcPr>
+          <w:p>
+            <w:pPr>
+              <w:rPr>
+                <w:highlight w:val="yellow"/>
+              </w:rPr>
+            </w:pPr>
+            <w:proofErr w:type="spellStart"/>
+            <w:r>
+              <w:rPr>
+                <w:highlight w:val="yellow"/>
+              </w:rPr>
+              <w:t>IIndexer</w:t>
+            </w:r>
+            <w:proofErr w:type="spellEnd"/>
+          </w:p>
+        </w:tc>
+        <w:tc>
+          <w:tcPr>
+            <w:tcW w:w="0" w:type="auto"/>
+          </w:tcPr>
+          <w:p>
+            <w:pPr>
+              <w:rPr>
+                <w:b/>
+                <w:highlight w:val="yellow"/>
+              </w:rPr>
+            </w:pPr>
+            <w:proofErr w:type="spellStart"/>
+            <w:r>
+              <w:rPr>
+                <w:b/>
+                <w:highlight w:val="yellow"/>
+              </w:rPr>
+              <w:t>GetAccessor</w:t>
+            </w:r>
+            <w:proofErr w:type="spellEnd"/>
+          </w:p>
+        </w:tc>
+        <w:tc>
+          <w:tcPr>
+            <w:tcW w:w="0" w:type="auto"/>
+            <w:vMerge w:val="restart"/>
+          </w:tcPr>
+          <w:p>
+            <w:pPr>
+              <w:rPr>
+                <w:highlight w:val="yellow"/>
+              </w:rPr>
+            </w:pPr>
+          </w:p>
+        </w:tc>
+        <w:tc>
+          <w:tcPr>
+            <w:tcW w:w="0" w:type="auto"/>
+          </w:tcPr>
+          <w:p>
+            <w:pPr>
+              <w:rPr>
+                <w:highlight w:val="yellow"/>
+              </w:rPr>
+            </w:pPr>
+          </w:p>
+        </w:tc>
+        <w:tc>
+          <w:tcPr>
+            <w:tcW w:w="0" w:type="auto"/>
+            <w:vMerge w:val="restart"/>
+          </w:tcPr>
+          <w:p>
+            <w:pPr>
+              <w:rPr>
+                <w:highlight w:val="yellow"/>
+              </w:rPr>
+            </w:pPr>
+            <w:r>
+              <w:rPr>
+                <w:highlight w:val="yellow"/>
+              </w:rPr>
+              <w:t>y</w:t>
+            </w:r>
+          </w:p>
+        </w:tc>
+        <w:tc>
+          <w:tcPr>
+            <w:tcW w:w="0" w:type="auto"/>
+            <w:vMerge w:val="restart"/>
+          </w:tcPr>
+          <w:p>
+            <w:pPr>
+              <w:rPr>
+                <w:highlight w:val="yellow"/>
+              </w:rPr>
+            </w:pPr>
+            <w:r>
+              <w:rPr>
+                <w:highlight w:val="yellow"/>
+              </w:rPr>
+              <w:t>y</w:t>
+            </w:r>
+          </w:p>
+        </w:tc>
+        <w:tc>
+          <w:tcPr>
+            <w:tcW w:w="0" w:type="auto"/>
+            <w:vMerge w:val="restart"/>
+          </w:tcPr>
+          <w:p>
+            <w:pPr>
+              <w:rPr>
+                <w:highlight w:val="yellow"/>
+              </w:rPr>
+            </w:pPr>
+          </w:p>
+        </w:tc>
+        <w:tc>
+          <w:tcPr>
+            <w:tcW w:w="0" w:type="auto"/>
+            <w:vMerge w:val="restart"/>
+          </w:tcPr>
+          <w:p>
+            <w:pPr>
+              <w:rPr>
+                <w:highlight w:val="yellow"/>
+              </w:rPr>
+            </w:pPr>
+            <w:r>
+              <w:rPr>
+                <w:highlight w:val="yellow"/>
+              </w:rPr>
+              <w:t>y</w:t>
+            </w:r>
+          </w:p>
+        </w:tc>
+      </w:tr>
+      <w:tr>
+        <w:trPr>
+          <w:trHeight w:val="134"/>
+        </w:trPr>
+        <w:tc>
+          <w:tcPr>
+            <w:tcW w:w="0" w:type="auto"/>
+            <w:vMerge/>
+          </w:tcPr>
+          <w:p>
+            <w:pPr>
+              <w:pStyle w:val="Grammar"/>
+              <w:ind w:left="0" w:firstLine="0"/>
+              <w:rPr>
+                <w:highlight w:val="yellow"/>
+              </w:rPr>
+            </w:pPr>
+          </w:p>
+        </w:tc>
+        <w:tc>
+          <w:tcPr>
+            <w:tcW w:w="0" w:type="auto"/>
+            <w:vMerge/>
+          </w:tcPr>
+          <w:p>
+            <w:pPr>
+              <w:rPr>
+                <w:highlight w:val="yellow"/>
+              </w:rPr>
+            </w:pPr>
+          </w:p>
+        </w:tc>
+        <w:tc>
+          <w:tcPr>
+            <w:tcW w:w="0" w:type="auto"/>
+          </w:tcPr>
+          <w:p>
+            <w:pPr>
+              <w:rPr>
+                <w:b/>
+              </w:rPr>
+            </w:pPr>
+            <w:proofErr w:type="spellStart"/>
+            <w:r>
+              <w:rPr>
+                <w:b/>
+                <w:highlight w:val="yellow"/>
+              </w:rPr>
+              <w:t>RemoveAccessor</w:t>
+            </w:r>
+            <w:proofErr w:type="spellEnd"/>
+          </w:p>
+        </w:tc>
+        <w:tc>
+          <w:tcPr>
+            <w:tcW w:w="0" w:type="auto"/>
+            <w:vMerge/>
+          </w:tcPr>
+          <w:p/>
+        </w:tc>
+        <w:tc>
+          <w:tcPr>
+            <w:tcW w:w="0" w:type="auto"/>
+          </w:tcPr>
+          <w:p/>
+        </w:tc>
+        <w:tc>
+          <w:tcPr>
+            <w:tcW w:w="0" w:type="auto"/>
+            <w:vMerge/>
+          </w:tcPr>
+          <w:p/>
+        </w:tc>
+        <w:tc>
+          <w:tcPr>
+            <w:tcW w:w="0" w:type="auto"/>
+            <w:vMerge/>
+          </w:tcPr>
+          <w:p/>
+        </w:tc>
+        <w:tc>
+          <w:tcPr>
+            <w:tcW w:w="0" w:type="auto"/>
+            <w:vMerge/>
+          </w:tcPr>
+          <w:p/>
+        </w:tc>
+        <w:tc>
+          <w:tcPr>
+            <w:tcW w:w="0" w:type="auto"/>
+            <w:vMerge/>
+          </w:tcPr>
+          <w:p/>
+        </w:tc>
+      </w:tr>
+      <w:tr>
+        <w:trPr>
+          <w:trHeight w:val="194"/>
+        </w:trPr>
+        <w:tc>
+          <w:tcPr>
+            <w:tcW w:w="0" w:type="auto"/>
+            <w:vMerge w:val="restart"/>
+          </w:tcPr>
+          <w:p>
+            <w:pPr>
+              <w:pStyle w:val="Grammar"/>
+              <w:ind w:left="0" w:firstLine="0"/>
+            </w:pPr>
+            <w:r>
+              <w:t>operator-declaration</w:t>
+            </w:r>
+          </w:p>
+        </w:tc>
+        <w:tc>
+          <w:tcPr>
+            <w:tcW w:w="0" w:type="auto"/>
+          </w:tcPr>
+          <w:p>
+            <w:pPr>
+              <w:rPr>
+                <w:b/>
+              </w:rPr>
+            </w:pPr>
+            <w:proofErr w:type="spellStart"/>
+            <w:r>
+              <w:rPr>
+                <w:b/>
+              </w:rPr>
+              <w:t>IOperator</w:t>
+            </w:r>
+            <w:proofErr w:type="spellEnd"/>
+          </w:p>
+        </w:tc>
+        <w:tc>
+          <w:tcPr>
+            <w:tcW w:w="0" w:type="auto"/>
+          </w:tcPr>
+          <w:p/>
+        </w:tc>
+        <w:tc>
+          <w:tcPr>
+            <w:tcW w:w="0" w:type="auto"/>
+          </w:tcPr>
+          <w:p/>
+        </w:tc>
+        <w:tc>
+          <w:tcPr>
+            <w:tcW w:w="0" w:type="auto"/>
+          </w:tcPr>
+          <w:p/>
+        </w:tc>
+        <w:tc>
+          <w:tcPr>
+            <w:tcW w:w="0" w:type="auto"/>
+          </w:tcPr>
+          <w:p/>
+        </w:tc>
+        <w:tc>
+          <w:tcPr>
+            <w:tcW w:w="0" w:type="auto"/>
+          </w:tcPr>
+          <w:p/>
+        </w:tc>
+        <w:tc>
+          <w:tcPr>
+            <w:tcW w:w="0" w:type="auto"/>
+          </w:tcPr>
+          <w:p>
+            <w:r>
+              <w:t>A</w:t>
+            </w:r>
+          </w:p>
+        </w:tc>
+        <w:tc>
+          <w:tcPr>
+            <w:tcW w:w="0" w:type="auto"/>
+          </w:tcPr>
+          <w:p>
+            <w:r>
+              <w:t>pub</w:t>
+            </w:r>
+          </w:p>
+        </w:tc>
+      </w:tr>
+      <w:tr>
+        <w:trPr>
+          <w:trHeight w:val="193"/>
+        </w:trPr>
+        <w:tc>
+          <w:tcPr>
+            <w:tcW w:w="0" w:type="auto"/>
+            <w:vMerge/>
+          </w:tcPr>
+          <w:p>
+            <w:pPr>
+              <w:pStyle w:val="Grammar"/>
+              <w:ind w:left="0" w:firstLine="0"/>
+            </w:pPr>
+          </w:p>
+        </w:tc>
+        <w:tc>
+          <w:tcPr>
+            <w:tcW w:w="0" w:type="auto"/>
+          </w:tcPr>
+          <w:p>
+            <w:pPr>
+              <w:rPr>
+                <w:b/>
+              </w:rPr>
+            </w:pPr>
+            <w:proofErr w:type="spellStart"/>
+            <w:r>
+              <w:rPr>
+                <w:b/>
+              </w:rPr>
+              <w:t>IConversionOperator</w:t>
+            </w:r>
+            <w:proofErr w:type="spellEnd"/>
+          </w:p>
+        </w:tc>
+        <w:tc>
+          <w:tcPr>
+            <w:tcW w:w="0" w:type="auto"/>
+          </w:tcPr>
+          <w:p/>
+        </w:tc>
+        <w:tc>
+          <w:tcPr>
+            <w:tcW w:w="0" w:type="auto"/>
+          </w:tcPr>
+          <w:p/>
+        </w:tc>
+        <w:tc>
+          <w:tcPr>
+            <w:tcW w:w="0" w:type="auto"/>
+          </w:tcPr>
+          <w:p/>
+        </w:tc>
+        <w:tc>
+          <w:tcPr>
+            <w:tcW w:w="0" w:type="auto"/>
+          </w:tcPr>
+          <w:p/>
+        </w:tc>
+        <w:tc>
+          <w:tcPr>
+            <w:tcW w:w="0" w:type="auto"/>
+          </w:tcPr>
+          <w:p/>
+        </w:tc>
+        <w:tc>
+          <w:tcPr>
+            <w:tcW w:w="0" w:type="auto"/>
+          </w:tcPr>
+          <w:p>
+            <w:r>
+              <w:t>A</w:t>
+            </w:r>
+          </w:p>
+        </w:tc>
+        <w:tc>
+          <w:tcPr>
+            <w:tcW w:w="0" w:type="auto"/>
+          </w:tcPr>
+          <w:p>
+            <w:r>
+              <w:t>pub</w:t>
+            </w:r>
+          </w:p>
+        </w:tc>
+      </w:tr>
+      <w:tr>
+        <w:tc>
+          <w:tcPr>
+            <w:tcW w:w="0" w:type="auto"/>
+          </w:tcPr>
+          <w:p>
+            <w:pPr>
+              <w:pStyle w:val="Grammar"/>
+              <w:ind w:left="0" w:firstLine="0"/>
+            </w:pPr>
+            <w:r>
+              <w:t>constructor-declaration</w:t>
+            </w:r>
+          </w:p>
+        </w:tc>
+        <w:tc>
+          <w:tcPr>
+            <w:tcW w:w="0" w:type="auto"/>
+          </w:tcPr>
+          <w:p>
+            <w:pPr>
+              <w:rPr>
+                <w:b/>
+              </w:rPr>
+            </w:pPr>
+            <w:proofErr w:type="spellStart"/>
+            <w:r>
+              <w:rPr>
+                <w:b/>
+              </w:rPr>
+              <w:t>IConstructor</w:t>
+            </w:r>
+            <w:proofErr w:type="spellEnd"/>
+          </w:p>
+        </w:tc>
+        <w:tc>
+          <w:tcPr>
+            <w:tcW w:w="0" w:type="auto"/>
+          </w:tcPr>
+          <w:p/>
+        </w:tc>
+        <w:tc>
+          <w:tcPr>
+            <w:tcW w:w="0" w:type="auto"/>
+          </w:tcPr>
+          <w:p>
+            <w:r>
+              <w:t>y</w:t>
+            </w:r>
+          </w:p>
+        </w:tc>
+        <w:tc>
+          <w:tcPr>
+            <w:tcW w:w="0" w:type="auto"/>
+          </w:tcPr>
+          <w:p/>
+        </w:tc>
+        <w:tc>
+          <w:tcPr>
+            <w:tcW w:w="0" w:type="auto"/>
+          </w:tcPr>
+          <w:p/>
+        </w:tc>
+        <w:tc>
+          <w:tcPr>
+            <w:tcW w:w="0" w:type="auto"/>
+          </w:tcPr>
+          <w:p/>
+        </w:tc>
+        <w:tc>
+          <w:tcPr>
+            <w:tcW w:w="0" w:type="auto"/>
+          </w:tcPr>
+          <w:p>
+            <w:r>
+              <w:t>y</w:t>
+            </w:r>
+          </w:p>
+        </w:tc>
+        <w:tc>
+          <w:tcPr>
+            <w:tcW w:w="0" w:type="auto"/>
+          </w:tcPr>
+          <w:p>
+            <w:r>
+              <w:t>y</w:t>
+            </w:r>
+          </w:p>
+        </w:tc>
+      </w:tr>
+      <w:tr>
+        <w:tc>
+          <w:tcPr>
+            <w:tcW w:w="0" w:type="auto"/>
+          </w:tcPr>
+          <w:p>
+            <w:pPr>
+              <w:pStyle w:val="Grammar"/>
+              <w:ind w:left="0" w:firstLine="0"/>
+            </w:pPr>
+            <w:r>
+              <w:t>destructor-declaration</w:t>
+            </w:r>
+          </w:p>
+        </w:tc>
+        <w:tc>
+          <w:tcPr>
+            <w:tcW w:w="0" w:type="auto"/>
+          </w:tcPr>
+          <w:p>
+            <w:pPr>
+              <w:rPr>
+                <w:b/>
+              </w:rPr>
+            </w:pPr>
+            <w:proofErr w:type="spellStart"/>
+            <w:r>
+              <w:rPr>
+                <w:b/>
+              </w:rPr>
+              <w:t>IDestructor</w:t>
+            </w:r>
+            <w:proofErr w:type="spellEnd"/>
+          </w:p>
+        </w:tc>
+        <w:tc>
+          <w:tcPr>
+            <w:tcW w:w="0" w:type="auto"/>
+          </w:tcPr>
+          <w:p/>
+        </w:tc>
+        <w:tc>
+          <w:tcPr>
+            <w:tcW w:w="0" w:type="auto"/>
+          </w:tcPr>
+          <w:p>
+            <w:r>
+              <w:t>y</w:t>
+            </w:r>
+          </w:p>
+        </w:tc>
+        <w:tc>
+          <w:tcPr>
+            <w:tcW w:w="0" w:type="auto"/>
+          </w:tcPr>
+          <w:p/>
+        </w:tc>
+        <w:tc>
+          <w:tcPr>
+            <w:tcW w:w="0" w:type="auto"/>
+          </w:tcPr>
+          <w:p/>
+        </w:tc>
+        <w:tc>
+          <w:tcPr>
+            <w:tcW w:w="0" w:type="auto"/>
+          </w:tcPr>
+          <w:p/>
+        </w:tc>
+        <w:tc>
+          <w:tcPr>
+            <w:tcW w:w="0" w:type="auto"/>
+          </w:tcPr>
+          <w:p/>
+        </w:tc>
+        <w:tc>
+          <w:tcPr>
+            <w:tcW w:w="0" w:type="auto"/>
+          </w:tcPr>
+          <w:p/>
+        </w:tc>
+      </w:tr>
+      <w:tr>
+        <w:tc>
+          <w:tcPr>
+            <w:tcW w:w="0" w:type="auto"/>
+          </w:tcPr>
+          <w:p>
+            <w:pPr>
+              <w:pStyle w:val="Grammar"/>
+              <w:ind w:left="0" w:firstLine="0"/>
+            </w:pPr>
+            <w:r>
+              <w:lastRenderedPageBreak/>
+              <w:t>static-constructor-declaration</w:t>
+            </w:r>
+          </w:p>
+        </w:tc>
+        <w:tc>
+          <w:tcPr>
+            <w:tcW w:w="0" w:type="auto"/>
+          </w:tcPr>
+          <w:p>
+            <w:pPr>
+              <w:rPr>
+                <w:b/>
+              </w:rPr>
+            </w:pPr>
+            <w:proofErr w:type="spellStart"/>
+            <w:r>
+              <w:rPr>
+                <w:b/>
+              </w:rPr>
+              <w:t>IConstructor</w:t>
+            </w:r>
+            <w:proofErr w:type="spellEnd"/>
+          </w:p>
+        </w:tc>
+        <w:tc>
+          <w:tcPr>
+            <w:tcW w:w="0" w:type="auto"/>
+            <w:shd w:val="clear" w:color="auto" w:fill="D9D9D9" w:themeFill="background1" w:themeFillShade="D9"/>
+          </w:tcPr>
+          <w:p/>
+        </w:tc>
+        <w:tc>
+          <w:tcPr>
+            <w:tcW w:w="0" w:type="auto"/>
+            <w:gridSpan w:val="6"/>
+            <w:shd w:val="clear" w:color="auto" w:fill="D9D9D9" w:themeFill="background1" w:themeFillShade="D9"/>
+          </w:tcPr>
+          <w:p>
+            <w:r>
+              <w:t>See Constructor</w:t>
+            </w:r>
+          </w:p>
+        </w:tc>
+      </w:tr>
+      <w:tr>
+        <w:tc>
+          <w:tcPr>
+            <w:tcW w:w="0" w:type="auto"/>
+          </w:tcPr>
+          <w:p>
+            <w:pPr>
+              <w:pStyle w:val="Grammar"/>
+              <w:ind w:left="0" w:firstLine="0"/>
+            </w:pPr>
+            <w:r>
+              <w:t>type-declaration</w:t>
+            </w:r>
+          </w:p>
+        </w:tc>
+        <w:tc>
+          <w:tcPr>
+            <w:tcW w:w="0" w:type="auto"/>
+          </w:tcPr>
+          <w:p>
+            <w:pPr>
+              <w:rPr>
+                <w:b/>
+              </w:rPr>
+            </w:pPr>
+            <w:proofErr w:type="spellStart"/>
+            <w:r>
+              <w:rPr>
+                <w:b/>
+              </w:rPr>
+              <w:t>IType</w:t>
+            </w:r>
+            <w:proofErr w:type="spellEnd"/>
+            <w:r>
+              <w:rPr>
+                <w:b/>
+              </w:rPr>
+              <w:t xml:space="preserve">, </w:t>
+            </w:r>
+            <w:proofErr w:type="spellStart"/>
+            <w:r>
+              <w:rPr>
+                <w:b/>
+              </w:rPr>
+              <w:t>IEnum</w:t>
+            </w:r>
+            <w:proofErr w:type="spellEnd"/>
+            <w:r>
+              <w:rPr>
+                <w:b/>
+              </w:rPr>
+              <w:t xml:space="preserve">, </w:t>
+            </w:r>
+            <w:proofErr w:type="spellStart"/>
+            <w:r>
+              <w:rPr>
+                <w:b/>
+              </w:rPr>
+              <w:t>IClass</w:t>
+            </w:r>
+            <w:proofErr w:type="spellEnd"/>
+            <w:r>
+              <w:rPr>
+                <w:b/>
+              </w:rPr>
+              <w:t xml:space="preserve">, </w:t>
+            </w:r>
+            <w:proofErr w:type="spellStart"/>
+            <w:r>
+              <w:rPr>
+                <w:b/>
+              </w:rPr>
+              <w:t>IStruct</w:t>
+            </w:r>
+            <w:proofErr w:type="spellEnd"/>
+            <w:r>
+              <w:rPr>
+                <w:b/>
+              </w:rPr>
+              <w:t xml:space="preserve">, </w:t>
+            </w:r>
+            <w:proofErr w:type="spellStart"/>
+            <w:r>
+              <w:rPr>
+                <w:b/>
+              </w:rPr>
+              <w:t>IInterface</w:t>
+            </w:r>
+            <w:proofErr w:type="spellEnd"/>
+          </w:p>
+        </w:tc>
+        <w:tc>
+          <w:tcPr>
+            <w:tcW w:w="0" w:type="auto"/>
+          </w:tcPr>
+          <w:p/>
+        </w:tc>
+        <w:tc>
+          <w:tcPr>
+            <w:tcW w:w="0" w:type="auto"/>
+          </w:tcPr>
+          <w:p/>
+        </w:tc>
+        <w:tc>
+          <w:tcPr>
+            <w:tcW w:w="0" w:type="auto"/>
+          </w:tcPr>
+          <w:p>
+            <w:r>
+              <w:t>y</w:t>
+            </w:r>
+          </w:p>
+        </w:tc>
+        <w:tc>
+          <w:tcPr>
+            <w:tcW w:w="0" w:type="auto"/>
+          </w:tcPr>
+          <w:p/>
+        </w:tc>
+        <w:tc>
+          <w:tcPr>
+            <w:tcW w:w="0" w:type="auto"/>
+          </w:tcPr>
+          <w:p/>
+        </w:tc>
+        <w:tc>
+          <w:tcPr>
+            <w:tcW w:w="0" w:type="auto"/>
+          </w:tcPr>
+          <w:p/>
+        </w:tc>
+        <w:tc>
+          <w:tcPr>
+            <w:tcW w:w="0" w:type="auto"/>
+          </w:tcPr>
+          <w:p>
+            <w:r>
+              <w:t>y</w:t>
+            </w:r>
+          </w:p>
+        </w:tc>
+      </w:tr>
+    </w:tbl>
     <w:p>
       <w:pPr>
         <w:pStyle w:val="Heading1"/>
@@ -564,12 +2275,7 @@
       </w:r>
       <w:proofErr w:type="spellEnd"/>
       <w:r>
-        <w:t>, not when filing IoC</w:t>
-      </w:r>
-      <w:bookmarkStart w:id="0" w:name="_GoBack"/>
-      <w:bookmarkEnd w:id="0"/>
-      <w:r>
-        <w:t xml:space="preserve">.  </w:t>
+        <w:t xml:space="preserve">, not when filing IoC.  </w:t>
       </w:r>
     </w:p>
     <w:p>
@@ -629,13 +2335,7 @@
     </w:p>
     <w:p>
       <w:r>
-        <w:t xml:space="preserve">The plan is to derive from </w:t>
-      </w:r>
-      <w:r>
-        <w:t xml:space="preserve">the specific factory </w:t>
-      </w:r>
-      <w:r>
-        <w:t>and ensure your assembly is in the executable directory. Derived classes are assumed to take precedence over default classes.</w:t>
+        <w:t>The plan is to derive from the specific factory and ensure your assembly is in the executable directory. Derived classes are assumed to take precedence over default classes.</w:t>
       </w:r>
     </w:p>
     <w:p/>
@@ -1986,6 +3686,60 @@
       <w:szCs w:val="26"/>
     </w:rPr>
   </w:style>
+  <w:style w:type="paragraph" w:customStyle="1" w:styleId="Grammar">
+    <w:name w:val="Grammar"/>
+    <w:basedOn w:val="Normal"/>
+    <w:link w:val="GrammarChar"/>
+    <w:rsid w:val="00C74B3B"/>
+    <w:pPr>
+      <w:keepLines/>
+      <w:spacing w:after="120" w:line="250" w:lineRule="exact"/>
+      <w:ind w:left="1080" w:hanging="360"/>
+    </w:pPr>
+    <w:rPr>
+      <w:rFonts w:ascii="Times New Roman" w:eastAsia="Times New Roman" w:hAnsi="Times New Roman" w:cs="Times New Roman"/>
+      <w:i/>
+      <w:noProof/>
+      <w:szCs w:val="20"/>
+    </w:rPr>
+  </w:style>
+  <w:style w:type="character" w:customStyle="1" w:styleId="GrammarChar">
+    <w:name w:val="Grammar Char"/>
+    <w:link w:val="Grammar"/>
+    <w:rsid w:val="00C74B3B"/>
+    <w:rPr>
+      <w:rFonts w:ascii="Times New Roman" w:eastAsia="Times New Roman" w:hAnsi="Times New Roman" w:cs="Times New Roman"/>
+      <w:i/>
+      <w:noProof/>
+      <w:szCs w:val="20"/>
+    </w:rPr>
+  </w:style>
+  <w:style w:type="table" w:styleId="TableGrid">
+    <w:name w:val="Table Grid"/>
+    <w:basedOn w:val="TableNormal"/>
+    <w:uiPriority w:val="39"/>
+    <w:rsid w:val="00C74B3B"/>
+    <w:pPr>
+      <w:spacing w:after="0" w:line="240" w:lineRule="auto"/>
+    </w:pPr>
+    <w:tblPr>
+      <w:tblInd w:w="0" w:type="dxa"/>
+      <w:tblBorders>
+        <w:top w:val="single" w:sz="4" w:space="0" w:color="auto"/>
+        <w:left w:val="single" w:sz="4" w:space="0" w:color="auto"/>
+        <w:bottom w:val="single" w:sz="4" w:space="0" w:color="auto"/>
+        <w:right w:val="single" w:sz="4" w:space="0" w:color="auto"/>
+        <w:insideH w:val="single" w:sz="4" w:space="0" w:color="auto"/>
+        <w:insideV w:val="single" w:sz="4" w:space="0" w:color="auto"/>
+      </w:tblBorders>
+      <w:tblCellMar>
+        <w:top w:w="0" w:type="dxa"/>
+        <w:left w:w="108" w:type="dxa"/>
+        <w:bottom w:w="0" w:type="dxa"/>
+        <w:right w:w="108" w:type="dxa"/>
+      </w:tblCellMar>
+    </w:tblPr>
+  </w:style>
 </w:styles>
 </file>
 

</xml_diff>